<commit_message>
it hasn't finished of course
</commit_message>
<xml_diff>
--- a/statics/docx/temp.docx
+++ b/statics/docx/temp.docx
@@ -162,7 +162,6 @@
         </w:rPr>
         <w:tab/>
       </w:r>
-      <w:proofErr w:type="spellStart"/>
       <w:r>
         <w:rPr>
           <w:b/>
@@ -173,7 +172,6 @@
         </w:rPr>
         <w:t>purchaseDemandName</w:t>
       </w:r>
-      <w:proofErr w:type="spellEnd"/>
       <w:r>
         <w:rPr>
           <w:b/>
@@ -295,7 +293,6 @@
         </w:rPr>
         <w:tab/>
       </w:r>
-      <w:proofErr w:type="spellStart"/>
       <w:r>
         <w:rPr>
           <w:b/>
@@ -306,7 +303,6 @@
         </w:rPr>
         <w:t>businessId</w:t>
       </w:r>
-      <w:proofErr w:type="spellEnd"/>
       <w:r>
         <w:rPr>
           <w:b/>
@@ -535,7 +531,6 @@
         </w:rPr>
         <w:t xml:space="preserve">   </w:t>
       </w:r>
-      <w:proofErr w:type="spellStart"/>
       <w:r>
         <w:rPr>
           <w:sz w:val="30"/>
@@ -544,7 +539,6 @@
         </w:rPr>
         <w:t>UserName</w:t>
       </w:r>
-      <w:proofErr w:type="spellEnd"/>
       <w:r>
         <w:rPr>
           <w:sz w:val="30"/>
@@ -656,7 +650,6 @@
         </w:rPr>
         <w:t xml:space="preserve">    </w:t>
       </w:r>
-      <w:proofErr w:type="spellStart"/>
       <w:r>
         <w:rPr>
           <w:sz w:val="30"/>
@@ -665,7 +658,6 @@
         </w:rPr>
         <w:t>personTel</w:t>
       </w:r>
-      <w:proofErr w:type="spellEnd"/>
       <w:r>
         <w:rPr>
           <w:rFonts w:hint="eastAsia"/>
@@ -673,17 +665,7 @@
           <w:szCs w:val="30"/>
           <w:u w:val="single"/>
         </w:rPr>
-        <w:t xml:space="preserve">  </w:t>
-      </w:r>
-      <w:proofErr w:type="gramStart"/>
-      <w:r>
-        <w:rPr>
-          <w:rFonts w:hint="eastAsia"/>
-          <w:sz w:val="30"/>
-          <w:szCs w:val="30"/>
-          <w:u w:val="single"/>
-        </w:rPr>
-        <w:t xml:space="preserve">  </w:t>
+        <w:t xml:space="preserve">    </w:t>
       </w:r>
       <w:r>
         <w:rPr>
@@ -696,7 +678,6 @@
       </w:r>
       <w:bookmarkEnd w:id="15"/>
       <w:bookmarkEnd w:id="16"/>
-      <w:proofErr w:type="gramEnd"/>
       <w:r>
         <w:rPr>
           <w:sz w:val="30"/>
@@ -1004,14 +985,37 @@
         </w:rPr>
         <w:t xml:space="preserve"> </w:t>
       </w:r>
-      <w:proofErr w:type="spellStart"/>
+      <w:r>
+        <w:rPr>
+          <w:rFonts w:ascii="宋体" w:hAnsi="宋体" w:cs="宋体" w:hint="eastAsia"/>
+          <w:sz w:val="24"/>
+          <w:szCs w:val="24"/>
+        </w:rPr>
+        <w:t>purchaseDemandName</w:t>
+      </w:r>
+      <w:r>
+        <w:rPr>
+          <w:rFonts w:ascii="宋体" w:hAnsi="宋体" w:cs="宋体" w:hint="eastAsia"/>
+          <w:sz w:val="24"/>
+          <w:szCs w:val="24"/>
+        </w:rPr>
+        <w:t xml:space="preserve"> </w:t>
+      </w:r>
+      <w:r>
+        <w:rPr>
+          <w:rFonts w:ascii="宋体" w:hAnsi="宋体" w:cs="宋体" w:hint="eastAsia"/>
+          <w:sz w:val="24"/>
+          <w:szCs w:val="24"/>
+        </w:rPr>
+        <w:t>____项目（项目编号：_</w:t>
+      </w:r>
       <w:r>
         <w:rPr>
           <w:rFonts w:ascii="宋体" w:hAnsi="宋体" w:cs="宋体"/>
           <w:sz w:val="24"/>
           <w:szCs w:val="24"/>
         </w:rPr>
-        <w:t>purchaseDemandNam</w:t>
+        <w:t>businessId</w:t>
       </w:r>
       <w:r>
         <w:rPr>
@@ -1019,53 +1023,16 @@
           <w:sz w:val="24"/>
           <w:szCs w:val="24"/>
         </w:rPr>
-        <w:t>e</w:t>
-      </w:r>
-      <w:proofErr w:type="spellEnd"/>
-      <w:r>
-        <w:rPr>
-          <w:rFonts w:ascii="宋体" w:hAnsi="宋体" w:cs="宋体" w:hint="eastAsia"/>
-          <w:sz w:val="24"/>
-          <w:szCs w:val="24"/>
-        </w:rPr>
-        <w:t xml:space="preserve"> </w:t>
-      </w:r>
-      <w:r>
-        <w:rPr>
-          <w:rFonts w:ascii="宋体" w:hAnsi="宋体" w:cs="宋体" w:hint="eastAsia"/>
-          <w:sz w:val="24"/>
-          <w:szCs w:val="24"/>
-        </w:rPr>
-        <w:t>____项目（项目编号：_</w:t>
-      </w:r>
-      <w:proofErr w:type="spellStart"/>
+        <w:t>_______）询价通知书要求，经我方__</w:t>
+      </w:r>
       <w:r>
         <w:rPr>
           <w:rFonts w:ascii="宋体" w:hAnsi="宋体" w:cs="宋体"/>
           <w:sz w:val="24"/>
           <w:szCs w:val="24"/>
         </w:rPr>
-        <w:t>businessId</w:t>
-      </w:r>
-      <w:proofErr w:type="spellEnd"/>
-      <w:r>
-        <w:rPr>
-          <w:rFonts w:ascii="宋体" w:hAnsi="宋体" w:cs="宋体" w:hint="eastAsia"/>
-          <w:sz w:val="24"/>
-          <w:szCs w:val="24"/>
-        </w:rPr>
-        <w:t>_______）询价通知书要求，经我方__</w:t>
-      </w:r>
-      <w:proofErr w:type="spellStart"/>
-      <w:r>
-        <w:rPr>
-          <w:rFonts w:ascii="宋体" w:hAnsi="宋体" w:cs="宋体"/>
-          <w:sz w:val="24"/>
-          <w:szCs w:val="24"/>
-        </w:rPr>
         <w:t>UserName</w:t>
       </w:r>
-      <w:proofErr w:type="spellEnd"/>
       <w:r>
         <w:rPr>
           <w:rFonts w:ascii="宋体" w:hAnsi="宋体" w:cs="宋体" w:hint="eastAsia"/>
@@ -1120,7 +1087,6 @@
         </w:rPr>
         <w:t xml:space="preserve">大写： </w:t>
       </w:r>
-      <w:proofErr w:type="spellStart"/>
       <w:r>
         <w:rPr>
           <w:rFonts w:ascii="宋体" w:hAnsi="宋体" w:cs="宋体"/>
@@ -1130,7 +1096,6 @@
         </w:rPr>
         <w:t>wordPay</w:t>
       </w:r>
-      <w:proofErr w:type="spellEnd"/>
       <w:r>
         <w:rPr>
           <w:rFonts w:ascii="宋体" w:hAnsi="宋体" w:cs="宋体" w:hint="eastAsia"/>
@@ -1220,6 +1185,15 @@
           <w:u w:val="single"/>
         </w:rPr>
         <w:t>time</w:t>
+      </w:r>
+      <w:r>
+        <w:rPr>
+          <w:rFonts w:ascii="宋体" w:hAnsi="宋体" w:cs="宋体" w:hint="eastAsia"/>
+          <w:sz w:val="24"/>
+          <w:szCs w:val="24"/>
+          <w:u w:val="single"/>
+        </w:rPr>
+        <w:t>天</w:t>
       </w:r>
       <w:r>
         <w:rPr>
@@ -1285,25 +1259,13 @@
       </w:r>
       <w:r>
         <w:rPr>
-          <w:rFonts w:hint="eastAsia"/>
-          <w:b/>
-          <w:bCs/>
-          <w:sz w:val="30"/>
-          <w:szCs w:val="30"/>
-          <w:highlight w:val="yellow"/>
+          <w:rFonts w:ascii="宋体" w:hAnsi="宋体" w:cs="宋体" w:hint="eastAsia"/>
+          <w:w w:val="110"/>
+          <w:sz w:val="24"/>
+          <w:szCs w:val="24"/>
           <w:u w:val="single"/>
         </w:rPr>
-        <w:t>人为手动填写</w:t>
-      </w:r>
-      <w:r>
-        <w:rPr>
-          <w:b/>
-          <w:bCs/>
-          <w:sz w:val="30"/>
-          <w:szCs w:val="30"/>
-          <w:u w:val="single"/>
-        </w:rPr>
-        <w:t>4</w:t>
+        <w:t>time</w:t>
       </w:r>
       <w:r>
         <w:rPr>
@@ -1541,7 +1503,6 @@
           <w:szCs w:val="24"/>
           <w:lang w:val="en-US" w:bidi="ar-SA"/>
         </w:rPr>
-        <w:lastRenderedPageBreak/>
         <w:t>（4）不按照询价通知书要求提交履约保证金；</w:t>
       </w:r>
     </w:p>
@@ -1592,6 +1553,7 @@
           <w:szCs w:val="24"/>
           <w:lang w:val="en-US" w:bidi="ar-SA"/>
         </w:rPr>
+        <w:lastRenderedPageBreak/>
         <w:t>（6）要求更改询价通知书和成交结果公告的实质性内容；</w:t>
       </w:r>
     </w:p>
@@ -1657,7 +1619,6 @@
         </w:rPr>
         <w:t>联系地址：</w:t>
       </w:r>
-      <w:proofErr w:type="spellStart"/>
       <w:r>
         <w:rPr>
           <w:rFonts w:ascii="宋体" w:eastAsia="宋体" w:hAnsi="宋体" w:cs="宋体"/>
@@ -1666,7 +1627,6 @@
         </w:rPr>
         <w:t>lxdz</w:t>
       </w:r>
-      <w:proofErr w:type="spellEnd"/>
       <w:r>
         <w:rPr>
           <w:rFonts w:ascii="宋体" w:eastAsia="宋体" w:hAnsi="宋体" w:cs="宋体" w:hint="eastAsia"/>
@@ -1767,7 +1727,6 @@
         </w:rPr>
         <w:t>联系电话：</w:t>
       </w:r>
-      <w:proofErr w:type="spellStart"/>
       <w:r>
         <w:rPr>
           <w:rFonts w:ascii="宋体" w:eastAsia="宋体" w:hAnsi="宋体" w:cs="宋体"/>
@@ -1776,7 +1735,6 @@
         </w:rPr>
         <w:t>personTel</w:t>
       </w:r>
-      <w:proofErr w:type="spellEnd"/>
       <w:r>
         <w:rPr>
           <w:rFonts w:ascii="宋体" w:eastAsia="宋体" w:hAnsi="宋体" w:cs="宋体" w:hint="eastAsia"/>
@@ -1840,7 +1798,6 @@
         </w:rPr>
         <w:t>供应商开户银行：</w:t>
       </w:r>
-      <w:proofErr w:type="spellStart"/>
       <w:r>
         <w:rPr>
           <w:rFonts w:ascii="宋体" w:eastAsia="宋体" w:hAnsi="宋体" w:cs="宋体"/>
@@ -1849,7 +1806,6 @@
         </w:rPr>
         <w:t>qybank</w:t>
       </w:r>
-      <w:proofErr w:type="spellEnd"/>
     </w:p>
     <w:p>
       <w:pPr>
@@ -1874,16 +1830,14 @@
         </w:rPr>
         <w:t xml:space="preserve">账号： </w:t>
       </w:r>
-      <w:proofErr w:type="spellStart"/>
       <w:r>
         <w:rPr>
           <w:rFonts w:ascii="宋体" w:eastAsia="宋体" w:hAnsi="宋体" w:cs="宋体"/>
           <w:sz w:val="24"/>
           <w:szCs w:val="24"/>
         </w:rPr>
-        <w:t>sdan</w:t>
-      </w:r>
-      <w:proofErr w:type="spellEnd"/>
+        <w:t>qyzh</w:t>
+      </w:r>
     </w:p>
     <w:p>
       <w:pPr>
@@ -2020,7 +1974,6 @@
         </w:rPr>
         <w:t xml:space="preserve"> </w:t>
       </w:r>
-      <w:proofErr w:type="spellStart"/>
       <w:r>
         <w:rPr>
           <w:rFonts w:ascii="宋体" w:eastAsia="宋体" w:hAnsi="宋体" w:cs="宋体"/>
@@ -2029,7 +1982,6 @@
         </w:rPr>
         <w:t>UserName</w:t>
       </w:r>
-      <w:proofErr w:type="spellEnd"/>
       <w:r>
         <w:rPr>
           <w:sz w:val="30"/>

</xml_diff>